<commit_message>
added conditional cherry stuff
</commit_message>
<xml_diff>
--- a/doc/manuscript/2021-12-12-hOUwieManu.docx
+++ b/doc/manuscript/2021-12-12-hOUwieManu.docx
@@ -424,19 +424,7 @@
         <w:rPr>
           <w:rFonts w:ascii="Times New Roman" w:eastAsiaTheme="minorEastAsia" w:hAnsi="Times New Roman" w:cs="Times New Roman"/>
         </w:rPr>
-        <w:t>We demonstrate</w:t>
-      </w:r>
-      <w:r>
-        <w:rPr>
-          <w:rFonts w:ascii="Times New Roman" w:eastAsiaTheme="minorEastAsia" w:hAnsi="Times New Roman" w:cs="Times New Roman"/>
-        </w:rPr>
-        <w:t xml:space="preserve"> how</w:t>
-      </w:r>
-      <w:r>
-        <w:rPr>
-          <w:rFonts w:ascii="Times New Roman" w:eastAsiaTheme="minorEastAsia" w:hAnsi="Times New Roman" w:cs="Times New Roman"/>
-        </w:rPr>
-        <w:t xml:space="preserve"> </w:t>
+        <w:t xml:space="preserve">We demonstrate how </w:t>
       </w:r>
       <w:r>
         <w:rPr>
@@ -448,27 +436,7 @@
         <w:rPr>
           <w:rFonts w:ascii="Times New Roman" w:eastAsiaTheme="minorEastAsia" w:hAnsi="Times New Roman" w:cs="Times New Roman"/>
         </w:rPr>
-        <w:t xml:space="preserve"> can be used to test hypotheses of correlated evolution between discrete and continuous characters while also accounting for hidden character states and unobserved </w:t>
-      </w:r>
-      <w:proofErr w:type="spellStart"/>
-      <w:r>
-        <w:rPr>
-          <w:rFonts w:ascii="Times New Roman" w:eastAsiaTheme="minorEastAsia" w:hAnsi="Times New Roman" w:cs="Times New Roman"/>
-        </w:rPr>
-        <w:t>variation.</w:t>
-      </w:r>
-      <w:r>
-        <w:rPr>
-          <w:rFonts w:ascii="Times New Roman" w:eastAsiaTheme="minorEastAsia" w:hAnsi="Times New Roman" w:cs="Times New Roman"/>
-        </w:rPr>
-        <w:t xml:space="preserve"> </w:t>
-      </w:r>
-      <w:proofErr w:type="spellEnd"/>
-      <w:r>
-        <w:rPr>
-          <w:rFonts w:ascii="Times New Roman" w:eastAsiaTheme="minorEastAsia" w:hAnsi="Times New Roman" w:cs="Times New Roman"/>
-        </w:rPr>
-        <w:t xml:space="preserve">Furthermore, </w:t>
+        <w:t xml:space="preserve"> can be used to test hypotheses of correlated evolution between discrete and continuous characters while also accounting for hidden character states and unobserved variation. Furthermore, </w:t>
       </w:r>
       <w:r>
         <w:rPr>
@@ -3984,21 +3952,7 @@
         <w:rPr>
           <w:rFonts w:ascii="Times New Roman" w:hAnsi="Times New Roman" w:cs="Times New Roman"/>
         </w:rPr>
-        <w:t xml:space="preserve">(Ho and </w:t>
-      </w:r>
-      <w:proofErr w:type="spellStart"/>
-      <w:r>
-        <w:rPr>
-          <w:rFonts w:ascii="Times New Roman" w:hAnsi="Times New Roman" w:cs="Times New Roman"/>
-        </w:rPr>
-        <w:t>Ané</w:t>
-      </w:r>
-      <w:proofErr w:type="spellEnd"/>
-      <w:r>
-        <w:rPr>
-          <w:rFonts w:ascii="Times New Roman" w:hAnsi="Times New Roman" w:cs="Times New Roman"/>
-        </w:rPr>
-        <w:t xml:space="preserve"> 2014)</w:t>
+        <w:t>(Ho and Ané 2014)</w:t>
       </w:r>
       <w:r>
         <w:rPr>
@@ -9289,19 +9243,7 @@
           <w:rPr>
             <w:rFonts w:ascii="Cambria Math" w:eastAsiaTheme="minorEastAsia" w:hAnsi="Cambria Math" w:cs="Times New Roman"/>
           </w:rPr>
-          <m:t xml:space="preserve"> α=1</m:t>
-        </m:r>
-        <m:r>
-          <w:rPr>
-            <w:rFonts w:ascii="Cambria Math" w:eastAsiaTheme="minorEastAsia" w:hAnsi="Cambria Math" w:cs="Times New Roman"/>
-          </w:rPr>
-          <m:t>0</m:t>
-        </m:r>
-        <m:r>
-          <w:rPr>
-            <w:rFonts w:ascii="Cambria Math" w:eastAsiaTheme="minorEastAsia" w:hAnsi="Cambria Math" w:cs="Times New Roman"/>
-          </w:rPr>
-          <m:t xml:space="preserve">, </m:t>
+          <m:t xml:space="preserve"> α=10, </m:t>
         </m:r>
         <m:sSup>
           <m:sSupPr>
@@ -9333,19 +9275,7 @@
           <w:rPr>
             <w:rFonts w:ascii="Cambria Math" w:eastAsiaTheme="minorEastAsia" w:hAnsi="Cambria Math" w:cs="Times New Roman"/>
           </w:rPr>
-          <m:t>=</m:t>
-        </m:r>
-        <m:r>
-          <w:rPr>
-            <w:rFonts w:ascii="Cambria Math" w:eastAsiaTheme="minorEastAsia" w:hAnsi="Cambria Math" w:cs="Times New Roman"/>
-          </w:rPr>
-          <m:t>5</m:t>
-        </m:r>
-        <m:r>
-          <w:rPr>
-            <w:rFonts w:ascii="Cambria Math" w:eastAsiaTheme="minorEastAsia" w:hAnsi="Cambria Math" w:cs="Times New Roman"/>
-          </w:rPr>
-          <m:t>,</m:t>
+          <m:t>=5,</m:t>
         </m:r>
         <m:r>
           <m:rPr>
@@ -9386,13 +9316,7 @@
           <w:rPr>
             <w:rFonts w:ascii="Cambria Math" w:eastAsiaTheme="minorEastAsia" w:hAnsi="Cambria Math" w:cs="Times New Roman"/>
           </w:rPr>
-          <m:t>=</m:t>
-        </m:r>
-        <m:r>
-          <w:rPr>
-            <w:rFonts w:ascii="Cambria Math" w:eastAsiaTheme="minorEastAsia" w:hAnsi="Cambria Math" w:cs="Times New Roman"/>
-          </w:rPr>
-          <m:t xml:space="preserve">5, </m:t>
+          <m:t xml:space="preserve">=5, </m:t>
         </m:r>
         <m:sSub>
           <m:sSubPr>
@@ -9424,13 +9348,7 @@
           <w:rPr>
             <w:rFonts w:ascii="Cambria Math" w:eastAsiaTheme="minorEastAsia" w:hAnsi="Cambria Math" w:cs="Times New Roman"/>
           </w:rPr>
-          <m:t>=1</m:t>
-        </m:r>
-        <m:r>
-          <w:rPr>
-            <w:rFonts w:ascii="Cambria Math" w:eastAsiaTheme="minorEastAsia" w:hAnsi="Cambria Math" w:cs="Times New Roman"/>
-          </w:rPr>
-          <m:t>0</m:t>
+          <m:t>=10</m:t>
         </m:r>
       </m:oMath>
       <w:r>
@@ -11116,13 +11034,7 @@
         <w:rPr>
           <w:rFonts w:ascii="Times New Roman" w:eastAsiaTheme="minorEastAsia" w:hAnsi="Times New Roman" w:cs="Times New Roman"/>
         </w:rPr>
-        <w:t xml:space="preserve">but </w:t>
-      </w:r>
-      <w:r>
-        <w:rPr>
-          <w:rFonts w:ascii="Times New Roman" w:eastAsiaTheme="minorEastAsia" w:hAnsi="Times New Roman" w:cs="Times New Roman"/>
-        </w:rPr>
-        <w:t xml:space="preserve">even with more taxa, if alpha is not large enough relative to sigma, estimation may remain poor. </w:t>
+        <w:t xml:space="preserve">but even with more taxa, if alpha is not large enough relative to sigma, estimation may remain poor. </w:t>
       </w:r>
       <w:r>
         <w:rPr>
@@ -11146,21 +11058,7 @@
         <w:rPr>
           <w:rFonts w:ascii="Times New Roman" w:hAnsi="Times New Roman" w:cs="Times New Roman"/>
         </w:rPr>
-        <w:t xml:space="preserve">(Beaulieu et al. 2012; Ho and </w:t>
-      </w:r>
-      <w:proofErr w:type="spellStart"/>
-      <w:r>
-        <w:rPr>
-          <w:rFonts w:ascii="Times New Roman" w:hAnsi="Times New Roman" w:cs="Times New Roman"/>
-        </w:rPr>
-        <w:t>Ané</w:t>
-      </w:r>
-      <w:proofErr w:type="spellEnd"/>
-      <w:r>
-        <w:rPr>
-          <w:rFonts w:ascii="Times New Roman" w:hAnsi="Times New Roman" w:cs="Times New Roman"/>
-        </w:rPr>
-        <w:t xml:space="preserve"> 2014</w:t>
+        <w:t>(Beaulieu et al. 2012; Ho and Ané 2014</w:t>
       </w:r>
       <w:r>
         <w:rPr>
@@ -11174,21 +11072,7 @@
         <w:rPr>
           <w:rFonts w:ascii="Times New Roman" w:hAnsi="Times New Roman" w:cs="Times New Roman"/>
         </w:rPr>
-        <w:t xml:space="preserve">; </w:t>
-      </w:r>
-      <w:proofErr w:type="spellStart"/>
-      <w:r>
-        <w:rPr>
-          <w:rFonts w:ascii="Times New Roman" w:hAnsi="Times New Roman" w:cs="Times New Roman"/>
-        </w:rPr>
-        <w:t>Cressler</w:t>
-      </w:r>
-      <w:proofErr w:type="spellEnd"/>
-      <w:r>
-        <w:rPr>
-          <w:rFonts w:ascii="Times New Roman" w:hAnsi="Times New Roman" w:cs="Times New Roman"/>
-        </w:rPr>
-        <w:t xml:space="preserve"> et al. 2015)</w:t>
+        <w:t>; Cressler et al. 2015)</w:t>
       </w:r>
       <w:r>
         <w:rPr>
@@ -25262,6 +25146,7 @@
       <w:r>
         <w:rPr>
           <w:rFonts w:ascii="Times New Roman" w:eastAsiaTheme="minorEastAsia" w:hAnsi="Times New Roman" w:cs="Times New Roman"/>
+          <w:noProof/>
         </w:rPr>
         <w:drawing>
           <wp:inline distT="0" distB="0" distL="0" distR="0" wp14:anchorId="0408C3DB" wp14:editId="5F4E542A">
@@ -25800,6 +25685,7 @@
       <w:r>
         <w:rPr>
           <w:rFonts w:ascii="Times New Roman" w:eastAsiaTheme="minorEastAsia" w:hAnsi="Times New Roman" w:cs="Times New Roman"/>
+          <w:noProof/>
         </w:rPr>
         <w:drawing>
           <wp:inline distT="0" distB="0" distL="0" distR="0" wp14:anchorId="33E16F98" wp14:editId="6A82D6E9">
@@ -28932,13 +28818,7 @@
           <w:rPr>
             <w:rFonts w:ascii="Cambria Math" w:eastAsiaTheme="minorEastAsia" w:hAnsi="Cambria Math" w:cs="Times New Roman"/>
           </w:rPr>
-          <m:t>=0.025</m:t>
-        </m:r>
-        <m:r>
-          <w:rPr>
-            <w:rFonts w:ascii="Cambria Math" w:eastAsiaTheme="minorEastAsia" w:hAnsi="Cambria Math" w:cs="Times New Roman"/>
-          </w:rPr>
-          <m:t xml:space="preserve"> </m:t>
+          <m:t xml:space="preserve">=0.025 </m:t>
         </m:r>
         <m:sSup>
           <m:sSupPr>
@@ -29030,19 +28910,7 @@
           <w:rPr>
             <w:rFonts w:ascii="Cambria Math" w:eastAsiaTheme="minorEastAsia" w:hAnsi="Cambria Math" w:cs="Times New Roman"/>
           </w:rPr>
-          <m:t>=</m:t>
-        </m:r>
-        <m:r>
-          <w:rPr>
-            <w:rFonts w:ascii="Cambria Math" w:eastAsiaTheme="minorEastAsia" w:hAnsi="Cambria Math" w:cs="Times New Roman"/>
-          </w:rPr>
-          <m:t>0.</m:t>
-        </m:r>
-        <m:r>
-          <w:rPr>
-            <w:rFonts w:ascii="Cambria Math" w:eastAsiaTheme="minorEastAsia" w:hAnsi="Cambria Math" w:cs="Times New Roman"/>
-          </w:rPr>
-          <m:t>3289</m:t>
+          <m:t>=0.3289</m:t>
         </m:r>
         <m:sSup>
           <m:sSupPr>
@@ -29116,13 +28984,7 @@
           <w:rPr>
             <w:rFonts w:ascii="Cambria Math" w:eastAsiaTheme="minorEastAsia" w:hAnsi="Cambria Math" w:cs="Times New Roman"/>
           </w:rPr>
-          <m:t>=0.</m:t>
-        </m:r>
-        <m:r>
-          <w:rPr>
-            <w:rFonts w:ascii="Cambria Math" w:eastAsiaTheme="minorEastAsia" w:hAnsi="Cambria Math" w:cs="Times New Roman"/>
-          </w:rPr>
-          <m:t>11</m:t>
+          <m:t>=0.11</m:t>
         </m:r>
         <m:sSup>
           <m:sSupPr>
@@ -29214,13 +29076,7 @@
           <w:rPr>
             <w:rFonts w:ascii="Cambria Math" w:eastAsiaTheme="minorEastAsia" w:hAnsi="Cambria Math" w:cs="Times New Roman"/>
           </w:rPr>
-          <m:t>=</m:t>
-        </m:r>
-        <m:r>
-          <w:rPr>
-            <w:rFonts w:ascii="Cambria Math" w:eastAsiaTheme="minorEastAsia" w:hAnsi="Cambria Math" w:cs="Times New Roman"/>
-          </w:rPr>
-          <m:t>2.917</m:t>
+          <m:t>=2.917</m:t>
         </m:r>
         <m:sSup>
           <m:sSupPr>
@@ -29374,13 +29230,7 @@
           <w:rPr>
             <w:rFonts w:ascii="Cambria Math" w:eastAsiaTheme="minorEastAsia" w:hAnsi="Cambria Math" w:cs="Times New Roman"/>
           </w:rPr>
-          <m:t>=</m:t>
-        </m:r>
-        <m:r>
-          <w:rPr>
-            <w:rFonts w:ascii="Cambria Math" w:eastAsiaTheme="minorEastAsia" w:hAnsi="Cambria Math" w:cs="Times New Roman"/>
-          </w:rPr>
-          <m:t>0.024</m:t>
+          <m:t>=0.024</m:t>
         </m:r>
         <m:sSup>
           <m:sSupPr>
@@ -29500,25 +29350,7 @@
           <w:rPr>
             <w:rFonts w:ascii="Cambria Math" w:eastAsiaTheme="minorEastAsia" w:hAnsi="Cambria Math" w:cs="Times New Roman"/>
           </w:rPr>
-          <m:t>18.24</m:t>
-        </m:r>
-        <m:r>
-          <m:rPr>
-            <m:sty m:val="p"/>
-          </m:rPr>
-          <w:rPr>
-            <w:rFonts w:ascii="Cambria Math" w:eastAsiaTheme="minorEastAsia" w:hAnsi="Cambria Math" w:cs="Times New Roman"/>
-          </w:rPr>
-          <m:t>MY</m:t>
-        </m:r>
-        <m:r>
-          <m:rPr>
-            <m:sty m:val="p"/>
-          </m:rPr>
-          <w:rPr>
-            <w:rFonts w:ascii="Cambria Math" w:eastAsiaTheme="minorEastAsia" w:hAnsi="Cambria Math" w:cs="Times New Roman"/>
-          </w:rPr>
-          <m:t xml:space="preserve"> </m:t>
+          <m:t xml:space="preserve">18.24MY </m:t>
         </m:r>
       </m:oMath>
       <w:r>
@@ -29577,13 +29409,7 @@
               <w:rPr>
                 <w:rFonts w:ascii="Cambria Math" w:eastAsiaTheme="minorEastAsia" w:hAnsi="Cambria Math" w:cs="Times New Roman"/>
               </w:rPr>
-              <m:t xml:space="preserve">,  </m:t>
-            </m:r>
-            <m:r>
-              <w:rPr>
-                <w:rFonts w:ascii="Cambria Math" w:eastAsiaTheme="minorEastAsia" w:hAnsi="Cambria Math" w:cs="Times New Roman"/>
-              </w:rPr>
-              <m:t>fleshy</m:t>
+              <m:t>,  fleshy</m:t>
             </m:r>
           </m:sub>
         </m:sSub>
@@ -29600,16 +29426,7 @@
           <w:rPr>
             <w:rFonts w:ascii="Cambria Math" w:eastAsiaTheme="minorEastAsia" w:hAnsi="Cambria Math" w:cs="Times New Roman"/>
           </w:rPr>
-          <m:t>28.88</m:t>
-        </m:r>
-        <m:r>
-          <m:rPr>
-            <m:sty m:val="p"/>
-          </m:rPr>
-          <w:rPr>
-            <w:rFonts w:ascii="Cambria Math" w:eastAsiaTheme="minorEastAsia" w:hAnsi="Cambria Math" w:cs="Times New Roman"/>
-          </w:rPr>
-          <m:t>MY</m:t>
+          <m:t>28.88MY</m:t>
         </m:r>
       </m:oMath>
       <w:r>
@@ -29838,14 +29655,6 @@
         </w:rPr>
         <w:t xml:space="preserve">without integrating over all possible mappings, it may not be possible to reliably find the MLE when the hidden states are associated with the OU process. </w:t>
       </w:r>
-    </w:p>
-    <w:p>
-      <w:pPr>
-        <w:spacing w:line="360" w:lineRule="auto"/>
-        <w:rPr>
-          <w:rFonts w:ascii="Times New Roman" w:eastAsiaTheme="minorEastAsia" w:hAnsi="Times New Roman" w:cs="Times New Roman"/>
-        </w:rPr>
-      </w:pPr>
     </w:p>
     <w:p>
       <w:pPr>
@@ -33539,7 +33348,6 @@
                 <w:szCs w:val="18"/>
                 <w:lang w:val="en-CA"/>
               </w:rPr>
-              <w:lastRenderedPageBreak/>
               <w:t>M13</w:t>
             </w:r>
           </w:p>
@@ -34140,6 +33948,7 @@
                 <w:szCs w:val="18"/>
                 <w:lang w:val="en-CA"/>
               </w:rPr>
+              <w:lastRenderedPageBreak/>
               <w:t>M16</w:t>
             </w:r>
           </w:p>
@@ -38089,39 +37898,38 @@
           <w:rFonts w:ascii="Times New Roman" w:hAnsi="Times New Roman" w:cs="Times New Roman"/>
           <w:noProof/>
         </w:rPr>
-        <w:t xml:space="preserve">(Cover and Thomas </w:t>
+        <w:t>(Cover and Thomas 1991)</w:t>
       </w:r>
       <w:r>
         <w:rPr>
           <w:rFonts w:ascii="Times New Roman" w:hAnsi="Times New Roman" w:cs="Times New Roman"/>
-          <w:noProof/>
+        </w:rPr>
+        <w:fldChar w:fldCharType="end"/>
+      </w:r>
+      <w:r>
+        <w:rPr>
+          <w:rFonts w:ascii="Times New Roman" w:hAnsi="Times New Roman" w:cs="Times New Roman"/>
+        </w:rPr>
+        <w:t xml:space="preserve">. If we are certain of one variable (seed size), but </w:t>
+      </w:r>
+      <w:r>
+        <w:rPr>
+          <w:rFonts w:ascii="Times New Roman" w:hAnsi="Times New Roman" w:cs="Times New Roman"/>
+        </w:rPr>
+        <w:t>un</w:t>
+      </w:r>
+      <w:r>
+        <w:rPr>
+          <w:rFonts w:ascii="Times New Roman" w:hAnsi="Times New Roman" w:cs="Times New Roman"/>
+        </w:rPr>
+        <w:t xml:space="preserve">certain about another variable </w:t>
+      </w:r>
+      <w:r>
+        <w:rPr>
+          <w:rFonts w:ascii="Times New Roman" w:hAnsi="Times New Roman" w:cs="Times New Roman"/>
         </w:rPr>
         <w:lastRenderedPageBreak/>
-        <w:t>1991)</w:t>
-      </w:r>
-      <w:r>
-        <w:rPr>
-          <w:rFonts w:ascii="Times New Roman" w:hAnsi="Times New Roman" w:cs="Times New Roman"/>
-        </w:rPr>
-        <w:fldChar w:fldCharType="end"/>
-      </w:r>
-      <w:r>
-        <w:rPr>
-          <w:rFonts w:ascii="Times New Roman" w:hAnsi="Times New Roman" w:cs="Times New Roman"/>
-        </w:rPr>
-        <w:t xml:space="preserve">. If we are certain of one variable (seed size), but </w:t>
-      </w:r>
-      <w:r>
-        <w:rPr>
-          <w:rFonts w:ascii="Times New Roman" w:hAnsi="Times New Roman" w:cs="Times New Roman"/>
-        </w:rPr>
-        <w:t>un</w:t>
-      </w:r>
-      <w:r>
-        <w:rPr>
-          <w:rFonts w:ascii="Times New Roman" w:hAnsi="Times New Roman" w:cs="Times New Roman"/>
-        </w:rPr>
-        <w:t>certain about another variable (climate)</w:t>
+        <w:t>(climate)</w:t>
       </w:r>
       <w:r>
         <w:rPr>
@@ -38765,56 +38573,56 @@
         <w:rPr>
           <w:rFonts w:ascii="Times New Roman" w:eastAsiaTheme="minorEastAsia" w:hAnsi="Times New Roman" w:cs="Times New Roman"/>
         </w:rPr>
+        <w:t xml:space="preserve">For sedentary organisms, such as plants, dispersal is mainly limited to a brief stage of their life cycle and mediated mainly through the movement of seeds </w:t>
+      </w:r>
+      <w:r>
+        <w:rPr>
+          <w:rFonts w:ascii="Times New Roman" w:eastAsiaTheme="minorEastAsia" w:hAnsi="Times New Roman" w:cs="Times New Roman"/>
+        </w:rPr>
+        <w:fldChar w:fldCharType="begin"/>
+      </w:r>
+      <w:r>
+        <w:rPr>
+          <w:rFonts w:ascii="Times New Roman" w:eastAsiaTheme="minorEastAsia" w:hAnsi="Times New Roman" w:cs="Times New Roman"/>
+        </w:rPr>
+        <w:instrText xml:space="preserve"> ADDIN ZOTERO_ITEM CSL_CITATION {"citationID":"FRvQFsnP","properties":{"formattedCitation":"(Levin et al. 2003)","plainCitation":"(Levin et al. 2003)","noteIndex":0},"citationItems":[{"id":7601,"uris":["http://zotero.org/users/local/X8CzRyu0/items/8NZB34YY"],"uri":["http://zotero.org/users/local/X8CzRyu0/items/8NZB34YY"],"itemData":{"id":7601,"type":"article-journal","abstract":"Models of seed dispersal—a key process in plant spatial dynamics—have played a fundamental role in representing dispersal patterns, investigating dispersal processes, elucidating the consequences of dispersal for populations and communities, and explaining dispersal evolution. Mechanistic models of seed dispersal have explained seed dispersion patterns expected under different conditions, and illuminated the circumstances that lead to long-distance dispersal in particular. Phenomenological models have allowed us to describe dispersal pattern and can be incorporated into models of the implications of dispersal. Perhaps most notably, population and community models have shown that not only mean dispersal distances but also the entire distribution of dispersal distances are critical to range expansion rates, recruitment patterns, genetic structure, metapopulation dynamics, and ultimately community diversity at different scales. Here, we review these developments, and provide suggestions for further research.","container-title":"Annual Review of Ecology, Evolution, and Systematics","DOI":"10.1146/annurev.ecolsys.34.011802.132428","issue":"1","note":"_eprint: https://doi.org/10.1146/annurev.ecolsys.34.011802.132428","page":"575-604","source":"Annual Reviews","title":"The Ecology and Evolution of Seed Dispersal: A Theoretical Perspective","title-short":"The Ecology and Evolution of Seed Dispersal","volume":"34","author":[{"family":"Levin","given":"Simon A."},{"family":"Muller-Landau","given":"*Helene C."},{"family":"Nathan","given":"*Ran"},{"family":"Chave","given":"*Jérôme"}],"issued":{"date-parts":[["2003"]]}}}],"schema":"https://github.com/citation-style-language/schema/raw/master/csl-citation.json"} </w:instrText>
+      </w:r>
+      <w:r>
+        <w:rPr>
+          <w:rFonts w:ascii="Times New Roman" w:eastAsiaTheme="minorEastAsia" w:hAnsi="Times New Roman" w:cs="Times New Roman"/>
+        </w:rPr>
+        <w:fldChar w:fldCharType="separate"/>
+      </w:r>
+      <w:r>
+        <w:rPr>
+          <w:rFonts w:ascii="Times New Roman" w:eastAsiaTheme="minorEastAsia" w:hAnsi="Times New Roman" w:cs="Times New Roman"/>
+          <w:noProof/>
+        </w:rPr>
+        <w:t>(Levin et al. 2003)</w:t>
+      </w:r>
+      <w:r>
+        <w:rPr>
+          <w:rFonts w:ascii="Times New Roman" w:eastAsiaTheme="minorEastAsia" w:hAnsi="Times New Roman" w:cs="Times New Roman"/>
+        </w:rPr>
+        <w:fldChar w:fldCharType="end"/>
+      </w:r>
+      <w:r>
+        <w:rPr>
+          <w:rFonts w:ascii="Times New Roman" w:eastAsiaTheme="minorEastAsia" w:hAnsi="Times New Roman" w:cs="Times New Roman"/>
+        </w:rPr>
+        <w:t>.</w:t>
+      </w:r>
+      <w:r>
+        <w:rPr>
+          <w:rFonts w:ascii="Times New Roman" w:eastAsiaTheme="minorEastAsia" w:hAnsi="Times New Roman" w:cs="Times New Roman"/>
+        </w:rPr>
+        <w:t xml:space="preserve"> </w:t>
+      </w:r>
+      <w:r>
+        <w:rPr>
+          <w:rFonts w:ascii="Times New Roman" w:eastAsiaTheme="minorEastAsia" w:hAnsi="Times New Roman" w:cs="Times New Roman"/>
+        </w:rPr>
         <w:lastRenderedPageBreak/>
-        <w:t xml:space="preserve">For sedentary organisms, such as plants, dispersal is mainly limited to a brief stage of their life cycle and mediated mainly through the movement of seeds </w:t>
-      </w:r>
-      <w:r>
-        <w:rPr>
-          <w:rFonts w:ascii="Times New Roman" w:eastAsiaTheme="minorEastAsia" w:hAnsi="Times New Roman" w:cs="Times New Roman"/>
-        </w:rPr>
-        <w:fldChar w:fldCharType="begin"/>
-      </w:r>
-      <w:r>
-        <w:rPr>
-          <w:rFonts w:ascii="Times New Roman" w:eastAsiaTheme="minorEastAsia" w:hAnsi="Times New Roman" w:cs="Times New Roman"/>
-        </w:rPr>
-        <w:instrText xml:space="preserve"> ADDIN ZOTERO_ITEM CSL_CITATION {"citationID":"FRvQFsnP","properties":{"formattedCitation":"(Levin et al. 2003)","plainCitation":"(Levin et al. 2003)","noteIndex":0},"citationItems":[{"id":7601,"uris":["http://zotero.org/users/local/X8CzRyu0/items/8NZB34YY"],"uri":["http://zotero.org/users/local/X8CzRyu0/items/8NZB34YY"],"itemData":{"id":7601,"type":"article-journal","abstract":"Models of seed dispersal—a key process in plant spatial dynamics—have played a fundamental role in representing dispersal patterns, investigating dispersal processes, elucidating the consequences of dispersal for populations and communities, and explaining dispersal evolution. Mechanistic models of seed dispersal have explained seed dispersion patterns expected under different conditions, and illuminated the circumstances that lead to long-distance dispersal in particular. Phenomenological models have allowed us to describe dispersal pattern and can be incorporated into models of the implications of dispersal. Perhaps most notably, population and community models have shown that not only mean dispersal distances but also the entire distribution of dispersal distances are critical to range expansion rates, recruitment patterns, genetic structure, metapopulation dynamics, and ultimately community diversity at different scales. Here, we review these developments, and provide suggestions for further research.","container-title":"Annual Review of Ecology, Evolution, and Systematics","DOI":"10.1146/annurev.ecolsys.34.011802.132428","issue":"1","note":"_eprint: https://doi.org/10.1146/annurev.ecolsys.34.011802.132428","page":"575-604","source":"Annual Reviews","title":"The Ecology and Evolution of Seed Dispersal: A Theoretical Perspective","title-short":"The Ecology and Evolution of Seed Dispersal","volume":"34","author":[{"family":"Levin","given":"Simon A."},{"family":"Muller-Landau","given":"*Helene C."},{"family":"Nathan","given":"*Ran"},{"family":"Chave","given":"*Jérôme"}],"issued":{"date-parts":[["2003"]]}}}],"schema":"https://github.com/citation-style-language/schema/raw/master/csl-citation.json"} </w:instrText>
-      </w:r>
-      <w:r>
-        <w:rPr>
-          <w:rFonts w:ascii="Times New Roman" w:eastAsiaTheme="minorEastAsia" w:hAnsi="Times New Roman" w:cs="Times New Roman"/>
-        </w:rPr>
-        <w:fldChar w:fldCharType="separate"/>
-      </w:r>
-      <w:r>
-        <w:rPr>
-          <w:rFonts w:ascii="Times New Roman" w:eastAsiaTheme="minorEastAsia" w:hAnsi="Times New Roman" w:cs="Times New Roman"/>
-          <w:noProof/>
-        </w:rPr>
-        <w:t>(Levin et al. 2003)</w:t>
-      </w:r>
-      <w:r>
-        <w:rPr>
-          <w:rFonts w:ascii="Times New Roman" w:eastAsiaTheme="minorEastAsia" w:hAnsi="Times New Roman" w:cs="Times New Roman"/>
-        </w:rPr>
-        <w:fldChar w:fldCharType="end"/>
-      </w:r>
-      <w:r>
-        <w:rPr>
-          <w:rFonts w:ascii="Times New Roman" w:eastAsiaTheme="minorEastAsia" w:hAnsi="Times New Roman" w:cs="Times New Roman"/>
-        </w:rPr>
-        <w:t>.</w:t>
-      </w:r>
-      <w:r>
-        <w:rPr>
-          <w:rFonts w:ascii="Times New Roman" w:eastAsiaTheme="minorEastAsia" w:hAnsi="Times New Roman" w:cs="Times New Roman"/>
-        </w:rPr>
-        <w:t xml:space="preserve"> </w:t>
-      </w:r>
-      <w:r>
-        <w:rPr>
-          <w:rFonts w:ascii="Times New Roman" w:eastAsiaTheme="minorEastAsia" w:hAnsi="Times New Roman" w:cs="Times New Roman"/>
-        </w:rPr>
         <w:t>Generally, the expectation is that seeds dispersed by frugivores are going to be dispersed to environments more like their parents’ environment, whereas abiotically dispersed seeds are likely to be more erratic in their dispersal patterns</w:t>
       </w:r>
       <w:r>
@@ -39482,14 +39290,7 @@
         <w:rPr>
           <w:rFonts w:ascii="Times New Roman" w:eastAsiaTheme="minorEastAsia" w:hAnsi="Times New Roman" w:cs="Times New Roman"/>
         </w:rPr>
-        <w:t xml:space="preserve">. Our justification for this approximation is that as the length between internodes decreases this approximation improves because the probability of </w:t>
-      </w:r>
-      <w:r>
-        <w:rPr>
-          <w:rFonts w:ascii="Times New Roman" w:eastAsiaTheme="minorEastAsia" w:hAnsi="Times New Roman" w:cs="Times New Roman"/>
-        </w:rPr>
-        <w:lastRenderedPageBreak/>
-        <w:t xml:space="preserve">more than a single transition (or no transitions) decrease. The second caveat is that we do not force </w:t>
+        <w:t xml:space="preserve">. Our justification for this approximation is that as the length between internodes decreases this approximation improves because the probability of more than a single transition (or no transitions) decrease. The second caveat is that we do not force </w:t>
       </w:r>
       <w:r>
         <w:rPr>
@@ -39515,7 +39316,14 @@
         <w:rPr>
           <w:rFonts w:ascii="Times New Roman" w:eastAsiaTheme="minorEastAsia" w:hAnsi="Times New Roman" w:cs="Times New Roman"/>
         </w:rPr>
-        <w:t xml:space="preserve">. This is because the number of mappings will grow exponentially as the number of nodes and internodes increases and the computation will quickly become infeasible. Instead, we simulate node, internodes, and tip states (tip states only in the case of hidden Markov models) using the stochastic mapping procedure described in </w:t>
+        <w:t xml:space="preserve">. This is because the number of mappings will </w:t>
+      </w:r>
+      <w:r>
+        <w:rPr>
+          <w:rFonts w:ascii="Times New Roman" w:eastAsiaTheme="minorEastAsia" w:hAnsi="Times New Roman" w:cs="Times New Roman"/>
+        </w:rPr>
+        <w:lastRenderedPageBreak/>
+        <w:t xml:space="preserve">grow exponentially as the number of nodes and internodes increases and the computation will quickly become infeasible. Instead, we simulate node, internodes, and tip states (tip states only in the case of hidden Markov models) using the stochastic mapping procedure described in </w:t>
       </w:r>
       <w:r>
         <w:rPr>
@@ -39929,14 +39737,14 @@
         <w:rPr>
           <w:rFonts w:ascii="Times New Roman" w:eastAsiaTheme="minorEastAsia" w:hAnsi="Times New Roman" w:cs="Times New Roman"/>
         </w:rPr>
-        <w:t xml:space="preserve">. This extension </w:t>
+        <w:t xml:space="preserve">. This extension would require a different calculation of the underlying regime mapping probability but would be relatively straightforward. A challenging aspect of this extension would be generating high joint </w:t>
       </w:r>
       <w:r>
         <w:rPr>
           <w:rFonts w:ascii="Times New Roman" w:eastAsiaTheme="minorEastAsia" w:hAnsi="Times New Roman" w:cs="Times New Roman"/>
         </w:rPr>
         <w:lastRenderedPageBreak/>
-        <w:t>would require a different calculation of the underlying regime mapping probability but would be relatively straightforward. A challenging aspect of this extension would be generating high joint probability mappings</w:t>
+        <w:t>probability mappings</w:t>
       </w:r>
       <w:r>
         <w:rPr>
@@ -39996,35 +39804,7 @@
         <w:rPr>
           <w:rFonts w:ascii="Times New Roman" w:hAnsi="Times New Roman" w:cs="Times New Roman"/>
         </w:rPr>
-        <w:t>(</w:t>
-      </w:r>
-      <w:proofErr w:type="spellStart"/>
-      <w:r>
-        <w:rPr>
-          <w:rFonts w:ascii="Times New Roman" w:hAnsi="Times New Roman" w:cs="Times New Roman"/>
-        </w:rPr>
-        <w:t>Freyman</w:t>
-      </w:r>
-      <w:proofErr w:type="spellEnd"/>
-      <w:r>
-        <w:rPr>
-          <w:rFonts w:ascii="Times New Roman" w:hAnsi="Times New Roman" w:cs="Times New Roman"/>
-        </w:rPr>
-        <w:t xml:space="preserve"> and </w:t>
-      </w:r>
-      <w:proofErr w:type="spellStart"/>
-      <w:r>
-        <w:rPr>
-          <w:rFonts w:ascii="Times New Roman" w:hAnsi="Times New Roman" w:cs="Times New Roman"/>
-        </w:rPr>
-        <w:t>Höhna</w:t>
-      </w:r>
-      <w:proofErr w:type="spellEnd"/>
-      <w:r>
-        <w:rPr>
-          <w:rFonts w:ascii="Times New Roman" w:hAnsi="Times New Roman" w:cs="Times New Roman"/>
-        </w:rPr>
-        <w:t xml:space="preserve"> 2019)</w:t>
+        <w:t>(Freyman and Höhna 2019)</w:t>
       </w:r>
       <w:r>
         <w:rPr>
@@ -40078,49 +39858,7 @@
         <w:rPr>
           <w:rFonts w:ascii="Times New Roman" w:eastAsiaTheme="minorEastAsia" w:hAnsi="Times New Roman" w:cs="Times New Roman"/>
         </w:rPr>
-        <w:t xml:space="preserve">The use of pre-defined </w:t>
-      </w:r>
-      <w:r>
-        <w:rPr>
-          <w:rFonts w:ascii="Times New Roman" w:eastAsiaTheme="minorEastAsia" w:hAnsi="Times New Roman" w:cs="Times New Roman"/>
-        </w:rPr>
-        <w:t>discrete character</w:t>
-      </w:r>
-      <w:r>
-        <w:rPr>
-          <w:rFonts w:ascii="Times New Roman" w:eastAsiaTheme="minorEastAsia" w:hAnsi="Times New Roman" w:cs="Times New Roman"/>
-        </w:rPr>
-        <w:t xml:space="preserve"> mappings can be useful for </w:t>
-      </w:r>
-      <w:r>
-        <w:rPr>
-          <w:rFonts w:ascii="Times New Roman" w:eastAsiaTheme="minorEastAsia" w:hAnsi="Times New Roman" w:cs="Times New Roman"/>
-        </w:rPr>
-        <w:t xml:space="preserve">testing </w:t>
-      </w:r>
-      <w:r>
-        <w:rPr>
-          <w:rFonts w:ascii="Times New Roman" w:eastAsiaTheme="minorEastAsia" w:hAnsi="Times New Roman" w:cs="Times New Roman"/>
-        </w:rPr>
-        <w:t>hypothes</w:t>
-      </w:r>
-      <w:r>
-        <w:rPr>
-          <w:rFonts w:ascii="Times New Roman" w:eastAsiaTheme="minorEastAsia" w:hAnsi="Times New Roman" w:cs="Times New Roman"/>
-        </w:rPr>
-        <w:t>e</w:t>
-      </w:r>
-      <w:r>
-        <w:rPr>
-          <w:rFonts w:ascii="Times New Roman" w:eastAsiaTheme="minorEastAsia" w:hAnsi="Times New Roman" w:cs="Times New Roman"/>
-        </w:rPr>
-        <w:t>s</w:t>
-      </w:r>
-      <w:r>
-        <w:rPr>
-          <w:rFonts w:ascii="Times New Roman" w:eastAsiaTheme="minorEastAsia" w:hAnsi="Times New Roman" w:cs="Times New Roman"/>
-        </w:rPr>
-        <w:t xml:space="preserve"> which rely on distinct, well-defined differences in the evolutionary histories of lineages. </w:t>
+        <w:t xml:space="preserve">The use of pre-defined discrete character mappings can be useful for testing hypotheses which rely on distinct, well-defined differences in the evolutionary histories of lineages. </w:t>
       </w:r>
       <w:r>
         <w:rPr>
@@ -40374,19 +40112,7 @@
         <w:rPr>
           <w:rFonts w:ascii="Times New Roman" w:eastAsiaTheme="minorEastAsia" w:hAnsi="Times New Roman" w:cs="Times New Roman"/>
         </w:rPr>
-        <w:t xml:space="preserve">inferences about the </w:t>
-      </w:r>
-      <w:r>
-        <w:rPr>
-          <w:rFonts w:ascii="Times New Roman" w:eastAsiaTheme="minorEastAsia" w:hAnsi="Times New Roman" w:cs="Times New Roman"/>
-        </w:rPr>
-        <w:t xml:space="preserve">parameters related to the </w:t>
-      </w:r>
-      <w:r>
-        <w:rPr>
-          <w:rFonts w:ascii="Times New Roman" w:eastAsiaTheme="minorEastAsia" w:hAnsi="Times New Roman" w:cs="Times New Roman"/>
-        </w:rPr>
-        <w:t>underlying regimes</w:t>
+        <w:t>inferences about the parameters related to the underlying regimes</w:t>
       </w:r>
       <w:r>
         <w:rPr>

</xml_diff>